<commit_message>
added car and AccountStatement
</commit_message>
<xml_diff>
--- a/static/test1.docx
+++ b/static/test1.docx
@@ -4,18 +4,107 @@
   <w:body>
     <w:p>
       <w:pPr>
+        <w:ind w:firstLine="6519.685039370079"/>
         <w:rPr/>
       </w:pPr>
       <w:r>
         <w:rPr>
           <w:rtl w:val="0"/>
         </w:rPr>
-        <w:t xml:space="preserve">{{current_year}}</w:t>
+        <w:t xml:space="preserve">Қоидаларга </w:t>
+      </w:r>
+    </w:p>
+    <w:p>
+      <w:pPr>
+        <w:ind w:firstLine="6519.685039370079"/>
+        <w:rPr/>
+      </w:pPr>
+      <w:r>
+        <w:rPr>
+          <w:rtl w:val="0"/>
+        </w:rPr>
+        <w:t xml:space="preserve">2-илова</w:t>
+      </w:r>
+    </w:p>
+    <w:p>
+      <w:pPr>
+        <w:ind w:firstLine="6519.685039370079"/>
+        <w:rPr/>
+      </w:pPr>
+      <w:r>
+        <w:rPr>
+          <w:rtl w:val="0"/>
+        </w:rPr>
+      </w:r>
+    </w:p>
+    <w:p>
+      <w:pPr>
+        <w:ind w:left="141.73228346456688" w:hanging="135"/>
+        <w:jc w:val="center"/>
+        <w:rPr>
+          <w:rFonts w:ascii="Times New Roman" w:cs="Times New Roman" w:eastAsia="Times New Roman" w:hAnsi="Times New Roman"/>
+          <w:b w:val="1"/>
+          <w:sz w:val="28"/>
+          <w:szCs w:val="28"/>
+        </w:rPr>
+      </w:pPr>
+      <w:r>
+        <w:rPr>
+          <w:rFonts w:ascii="Times New Roman" w:cs="Times New Roman" w:eastAsia="Times New Roman" w:hAnsi="Times New Roman"/>
+          <w:b w:val="1"/>
+          <w:sz w:val="28"/>
+          <w:szCs w:val="28"/>
+          <w:rtl w:val="0"/>
+        </w:rPr>
+        <w:t xml:space="preserve">Шахсий транспорт воситалари учун</w:t>
+      </w:r>
+    </w:p>
+    <w:p>
+      <w:pPr>
+        <w:ind w:left="141.73228346456688" w:hanging="135"/>
+        <w:jc w:val="center"/>
+        <w:rPr>
+          <w:rFonts w:ascii="Times New Roman" w:cs="Times New Roman" w:eastAsia="Times New Roman" w:hAnsi="Times New Roman"/>
+          <w:b w:val="1"/>
+          <w:sz w:val="28"/>
+          <w:szCs w:val="28"/>
+        </w:rPr>
+      </w:pPr>
+      <w:r>
+        <w:rPr>
+          <w:rFonts w:ascii="Times New Roman" w:cs="Times New Roman" w:eastAsia="Times New Roman" w:hAnsi="Times New Roman"/>
+          <w:b w:val="1"/>
+          <w:sz w:val="28"/>
+          <w:szCs w:val="28"/>
+          <w:rtl w:val="0"/>
+        </w:rPr>
+        <w:t xml:space="preserve">{{user.region}} ЙХХБ РИБга</w:t>
+        <w:br w:type="textWrapping"/>
+      </w:r>
+    </w:p>
+    <w:p>
+      <w:pPr>
+        <w:ind w:left="141.73228346456688" w:hanging="135"/>
+        <w:jc w:val="left"/>
+        <w:rPr>
+          <w:rFonts w:ascii="Times New Roman" w:cs="Times New Roman" w:eastAsia="Times New Roman" w:hAnsi="Times New Roman"/>
+          <w:sz w:val="28"/>
+          <w:szCs w:val="28"/>
+        </w:rPr>
+      </w:pPr>
+      <w:r>
+        <w:rPr>
+          <w:rFonts w:ascii="Times New Roman" w:cs="Times New Roman" w:eastAsia="Times New Roman" w:hAnsi="Times New Roman"/>
+          <w:sz w:val="28"/>
+          <w:szCs w:val="28"/>
+          <w:rtl w:val="0"/>
+        </w:rPr>
+        <w:t xml:space="preserve">{{user.birthday}} йилда туғилган {{user.region.title}} {{user.district.title}} {{user.mfy.title}} {{user.address}} хонадонда истиқомат қилувчи, {{user.district.title}} ИИБ томонидан берилган, серияси {{user.passport}} фуқоро {{user.last_name}} {{user.first_name}} {{user.middle_name}}</w:t>
       </w:r>
     </w:p>
     <w:sectPr>
       <w:pgSz w:h="16834" w:w="11909"/>
-      <w:pgMar w:bottom="1440" w:top="1440" w:left="1440" w:right="1440" w:header="720" w:footer="720"/>
+      <w:pgMar w:bottom="1440" w:top="850.3937007874016" w:left="992.1259842519685" w:right="1440" w:header="720" w:footer="720"/>
       <w:pgNumType w:start="1"/>
     </w:sectPr>
   </w:body>

</xml_diff>